<commit_message>
description graphique de s'authentifier
</commit_message>
<xml_diff>
--- a/docs/Analyse.docx
+++ b/docs/Analyse.docx
@@ -436,7 +436,7 @@
           <v:rect id="rectole0000000000" o:spid="_x0000_i1025" style="width:732pt;height:8in" o:ole="" o:preferrelative="t" stroked="f">
             <v:imagedata r:id="rId5" o:title=""/>
           </v:rect>
-          <o:OLEObject Type="Embed" ProgID="StaticMetafile" ShapeID="rectole0000000000" DrawAspect="Content" ObjectID="_1678735195" r:id="rId6"/>
+          <o:OLEObject Type="Embed" ProgID="StaticMetafile" ShapeID="rectole0000000000" DrawAspect="Content" ObjectID="_1678788682" r:id="rId6"/>
         </w:object>
       </w:r>
     </w:p>
@@ -1334,7 +1334,7 @@
     </w:p>
     <w:tbl>
       <w:tblPr>
-        <w:tblW w:w="0" w:type="auto"/>
+        <w:tblW w:w="9224" w:type="dxa"/>
         <w:tblInd w:w="98" w:type="dxa"/>
         <w:tblCellMar>
           <w:left w:w="10" w:type="dxa"/>
@@ -1344,7 +1344,7 @@
       </w:tblPr>
       <w:tblGrid>
         <w:gridCol w:w="4566"/>
-        <w:gridCol w:w="4398"/>
+        <w:gridCol w:w="4658"/>
       </w:tblGrid>
       <w:tr>
         <w:trPr>
@@ -1392,7 +1392,7 @@
         </w:tc>
         <w:tc>
           <w:tcPr>
-            <w:tcW w:w="4398" w:type="dxa"/>
+            <w:tcW w:w="4658" w:type="dxa"/>
             <w:tcBorders>
               <w:top w:val="single" w:sz="4" w:space="0" w:color="000000"/>
               <w:left w:val="single" w:sz="4" w:space="0" w:color="000000"/>
@@ -1486,7 +1486,7 @@
         </w:tc>
         <w:tc>
           <w:tcPr>
-            <w:tcW w:w="4398" w:type="dxa"/>
+            <w:tcW w:w="4658" w:type="dxa"/>
             <w:tcBorders>
               <w:top w:val="single" w:sz="4" w:space="0" w:color="000000"/>
               <w:left w:val="single" w:sz="4" w:space="0" w:color="000000"/>
@@ -1589,7 +1589,7 @@
         </w:tc>
         <w:tc>
           <w:tcPr>
-            <w:tcW w:w="4398" w:type="dxa"/>
+            <w:tcW w:w="4658" w:type="dxa"/>
             <w:tcBorders>
               <w:top w:val="single" w:sz="4" w:space="0" w:color="000000"/>
               <w:left w:val="single" w:sz="4" w:space="0" w:color="000000"/>
@@ -1683,7 +1683,7 @@
         </w:tc>
         <w:tc>
           <w:tcPr>
-            <w:tcW w:w="4398" w:type="dxa"/>
+            <w:tcW w:w="4658" w:type="dxa"/>
             <w:tcBorders>
               <w:top w:val="single" w:sz="4" w:space="0" w:color="000000"/>
               <w:left w:val="single" w:sz="4" w:space="0" w:color="000000"/>
@@ -1795,7 +1795,7 @@
         </w:tc>
         <w:tc>
           <w:tcPr>
-            <w:tcW w:w="4398" w:type="dxa"/>
+            <w:tcW w:w="4658" w:type="dxa"/>
             <w:tcBorders>
               <w:top w:val="single" w:sz="4" w:space="0" w:color="000000"/>
               <w:left w:val="single" w:sz="4" w:space="0" w:color="000000"/>
@@ -1955,7 +1955,7 @@
         </w:tc>
         <w:tc>
           <w:tcPr>
-            <w:tcW w:w="4398" w:type="dxa"/>
+            <w:tcW w:w="4658" w:type="dxa"/>
             <w:tcBorders>
               <w:top w:val="single" w:sz="4" w:space="0" w:color="000000"/>
               <w:left w:val="single" w:sz="4" w:space="0" w:color="000000"/>
@@ -2065,49 +2065,50 @@
         </w:tc>
         <w:tc>
           <w:tcPr>
-            <w:tcW w:w="4398" w:type="dxa"/>
-            <w:tcBorders>
-              <w:top w:val="single" w:sz="4" w:space="0" w:color="000000"/>
-              <w:left w:val="single" w:sz="4" w:space="0" w:color="000000"/>
-              <w:bottom w:val="single" w:sz="4" w:space="0" w:color="000000"/>
-              <w:right w:val="single" w:sz="4" w:space="0" w:color="000000"/>
-            </w:tcBorders>
-            <w:shd w:val="clear" w:color="000000" w:fill="FFFFFF"/>
-            <w:tcMar>
-              <w:left w:w="108" w:type="dxa"/>
-              <w:right w:w="108" w:type="dxa"/>
-            </w:tcMar>
-          </w:tcPr>
-          <w:p>
-            <w:pPr>
-              <w:spacing w:after="0" w:line="240" w:lineRule="auto"/>
-              <w:rPr>
-                <w:rFonts w:ascii="Calibri" w:eastAsia="Calibri" w:hAnsi="Calibri" w:cs="Calibri"/>
-                <w:sz w:val="32"/>
-              </w:rPr>
-            </w:pPr>
-          </w:p>
-          <w:p>
-            <w:pPr>
-              <w:spacing w:after="0" w:line="240" w:lineRule="auto"/>
-              <w:rPr>
-                <w:rFonts w:ascii="Calibri" w:eastAsia="Calibri" w:hAnsi="Calibri" w:cs="Calibri"/>
-              </w:rPr>
-            </w:pPr>
-            <w:r>
-              <w:rPr>
-                <w:rFonts w:ascii="Calibri" w:eastAsia="Calibri" w:hAnsi="Calibri" w:cs="Calibri"/>
-                <w:sz w:val="32"/>
-              </w:rPr>
-              <w:t xml:space="preserve">API contacté pour alimenter la </w:t>
-            </w:r>
-            <w:r>
-              <w:rPr>
-                <w:rFonts w:ascii="Calibri" w:eastAsia="Calibri" w:hAnsi="Calibri" w:cs="Calibri"/>
-                <w:sz w:val="32"/>
-              </w:rPr>
-              <w:lastRenderedPageBreak/>
-              <w:t>BDD</w:t>
+            <w:tcW w:w="4658" w:type="dxa"/>
+            <w:tcBorders>
+              <w:top w:val="single" w:sz="4" w:space="0" w:color="000000"/>
+              <w:left w:val="single" w:sz="4" w:space="0" w:color="000000"/>
+              <w:bottom w:val="single" w:sz="4" w:space="0" w:color="000000"/>
+              <w:right w:val="single" w:sz="4" w:space="0" w:color="000000"/>
+            </w:tcBorders>
+            <w:shd w:val="clear" w:color="000000" w:fill="FFFFFF"/>
+            <w:tcMar>
+              <w:left w:w="108" w:type="dxa"/>
+              <w:right w:w="108" w:type="dxa"/>
+            </w:tcMar>
+          </w:tcPr>
+          <w:p>
+            <w:pPr>
+              <w:spacing w:after="0" w:line="240" w:lineRule="auto"/>
+              <w:rPr>
+                <w:rFonts w:ascii="Calibri" w:eastAsia="Calibri" w:hAnsi="Calibri" w:cs="Calibri"/>
+                <w:sz w:val="32"/>
+              </w:rPr>
+            </w:pPr>
+          </w:p>
+          <w:p>
+            <w:pPr>
+              <w:spacing w:after="0" w:line="240" w:lineRule="auto"/>
+              <w:rPr>
+                <w:rFonts w:ascii="Calibri" w:eastAsia="Calibri" w:hAnsi="Calibri" w:cs="Calibri"/>
+              </w:rPr>
+            </w:pPr>
+            <w:proofErr w:type="gramStart"/>
+            <w:r>
+              <w:rPr>
+                <w:rFonts w:ascii="Calibri" w:eastAsia="Calibri" w:hAnsi="Calibri" w:cs="Calibri"/>
+                <w:sz w:val="32"/>
+              </w:rPr>
+              <w:t>API contacté</w:t>
+            </w:r>
+            <w:proofErr w:type="gramEnd"/>
+            <w:r>
+              <w:rPr>
+                <w:rFonts w:ascii="Calibri" w:eastAsia="Calibri" w:hAnsi="Calibri" w:cs="Calibri"/>
+                <w:sz w:val="32"/>
+              </w:rPr>
+              <w:t xml:space="preserve"> pour alimenter la BDD</w:t>
             </w:r>
           </w:p>
         </w:tc>
@@ -2897,25 +2898,70 @@
     </w:p>
     <w:p>
       <w:pPr>
-        <w:numPr>
-          <w:ilvl w:val="0"/>
-          <w:numId w:val="3"/>
-        </w:numPr>
-        <w:ind w:left="1440" w:hanging="360"/>
         <w:rPr>
           <w:rFonts w:ascii="Algerian" w:eastAsia="Algerian" w:hAnsi="Algerian" w:cs="Algerian"/>
           <w:b/>
           <w:color w:val="FF0000"/>
-          <w:sz w:val="44"/>
-          <w:u w:val="single"/>
-        </w:rPr>
-      </w:pPr>
-      <w:r>
+          <w:sz w:val="32"/>
+          <w:szCs w:val="32"/>
+          <w:u w:val="single"/>
+        </w:rPr>
+      </w:pPr>
+    </w:p>
+    <w:p>
+      <w:pPr>
         <w:rPr>
           <w:rFonts w:ascii="Algerian" w:eastAsia="Algerian" w:hAnsi="Algerian" w:cs="Algerian"/>
           <w:b/>
           <w:color w:val="FF0000"/>
-          <w:sz w:val="44"/>
+          <w:sz w:val="32"/>
+          <w:szCs w:val="32"/>
+          <w:u w:val="single"/>
+        </w:rPr>
+      </w:pPr>
+    </w:p>
+    <w:p>
+      <w:pPr>
+        <w:rPr>
+          <w:rFonts w:ascii="Algerian" w:eastAsia="Algerian" w:hAnsi="Algerian" w:cs="Algerian"/>
+          <w:b/>
+          <w:color w:val="FF0000"/>
+          <w:sz w:val="32"/>
+          <w:szCs w:val="32"/>
+          <w:u w:val="single"/>
+        </w:rPr>
+      </w:pPr>
+    </w:p>
+    <w:p>
+      <w:pPr>
+        <w:rPr>
+          <w:rFonts w:ascii="Algerian" w:eastAsia="Algerian" w:hAnsi="Algerian" w:cs="Algerian"/>
+          <w:b/>
+          <w:color w:val="FF0000"/>
+          <w:sz w:val="32"/>
+          <w:szCs w:val="32"/>
+          <w:u w:val="single"/>
+        </w:rPr>
+      </w:pPr>
+    </w:p>
+    <w:p>
+      <w:pPr>
+        <w:rPr>
+          <w:rFonts w:ascii="Algerian" w:eastAsia="Algerian" w:hAnsi="Algerian" w:cs="Algerian"/>
+          <w:b/>
+          <w:color w:val="FF0000"/>
+          <w:sz w:val="32"/>
+          <w:szCs w:val="32"/>
+          <w:u w:val="single"/>
+        </w:rPr>
+      </w:pPr>
+      <w:r>
+        <w:rPr>
+          <w:rFonts w:ascii="Algerian" w:eastAsia="Algerian" w:hAnsi="Algerian" w:cs="Algerian"/>
+          <w:b/>
+          <w:color w:val="FF0000"/>
+          <w:sz w:val="32"/>
+          <w:szCs w:val="32"/>
           <w:u w:val="single"/>
         </w:rPr>
         <w:t>D</w:t>
@@ -2925,23 +2971,139 @@
           <w:rFonts w:ascii="Algerian" w:eastAsia="Algerian" w:hAnsi="Algerian" w:cs="Algerian"/>
           <w:b/>
           <w:color w:val="FF0000"/>
-          <w:sz w:val="44"/>
+          <w:sz w:val="32"/>
+          <w:szCs w:val="32"/>
           <w:u w:val="single"/>
         </w:rPr>
         <w:t>escription graphique</w:t>
       </w:r>
+      <w:r>
+        <w:rPr>
+          <w:rFonts w:ascii="Algerian" w:eastAsia="Algerian" w:hAnsi="Algerian" w:cs="Algerian"/>
+          <w:b/>
+          <w:color w:val="FF0000"/>
+          <w:sz w:val="32"/>
+          <w:szCs w:val="32"/>
+          <w:u w:val="single"/>
+        </w:rPr>
+        <w:t xml:space="preserve"> des fonctionnalités</w:t>
+      </w:r>
+    </w:p>
+    <w:p>
+      <w:pPr>
+        <w:ind w:left="1440"/>
+        <w:rPr>
+          <w:rFonts w:ascii="Algerian" w:eastAsia="Algerian" w:hAnsi="Algerian" w:cs="Algerian"/>
+          <w:b/>
+          <w:color w:val="FF0000"/>
+          <w:sz w:val="32"/>
+          <w:szCs w:val="32"/>
+          <w:u w:val="single"/>
+        </w:rPr>
+      </w:pPr>
+      <w:r>
+        <w:rPr>
+          <w:noProof/>
+        </w:rPr>
+        <w:lastRenderedPageBreak/>
+        <w:drawing>
+          <wp:anchor distT="0" distB="0" distL="114300" distR="114300" simplePos="0" relativeHeight="251658240" behindDoc="1" locked="0" layoutInCell="1" allowOverlap="1" wp14:anchorId="7FDAFFA4" wp14:editId="0C7A88DF">
+            <wp:simplePos x="0" y="0"/>
+            <wp:positionH relativeFrom="column">
+              <wp:posOffset>-3972</wp:posOffset>
+            </wp:positionH>
+            <wp:positionV relativeFrom="paragraph">
+              <wp:posOffset>-283269</wp:posOffset>
+            </wp:positionV>
+            <wp:extent cx="5760720" cy="3760470"/>
+            <wp:effectExtent l="0" t="0" r="0" b="0"/>
+            <wp:wrapTight wrapText="bothSides">
+              <wp:wrapPolygon edited="0">
+                <wp:start x="0" y="0"/>
+                <wp:lineTo x="0" y="21447"/>
+                <wp:lineTo x="21500" y="21447"/>
+                <wp:lineTo x="21500" y="0"/>
+                <wp:lineTo x="0" y="0"/>
+              </wp:wrapPolygon>
+            </wp:wrapTight>
+            <wp:docPr id="1" name="Image 1"/>
+            <wp:cNvGraphicFramePr>
+              <a:graphicFrameLocks xmlns:a="http://schemas.openxmlformats.org/drawingml/2006/main" noChangeAspect="1"/>
+            </wp:cNvGraphicFramePr>
+            <a:graphic xmlns:a="http://schemas.openxmlformats.org/drawingml/2006/main">
+              <a:graphicData uri="http://schemas.openxmlformats.org/drawingml/2006/picture">
+                <pic:pic xmlns:pic="http://schemas.openxmlformats.org/drawingml/2006/picture">
+                  <pic:nvPicPr>
+                    <pic:cNvPr id="0" name="Picture 2"/>
+                    <pic:cNvPicPr>
+                      <a:picLocks noChangeAspect="1" noChangeArrowheads="1"/>
+                    </pic:cNvPicPr>
+                  </pic:nvPicPr>
+                  <pic:blipFill>
+                    <a:blip r:embed="rId7">
+                      <a:extLst>
+                        <a:ext uri="{28A0092B-C50C-407E-A947-70E740481C1C}">
+                          <a14:useLocalDpi xmlns:a14="http://schemas.microsoft.com/office/drawing/2010/main" val="0"/>
+                        </a:ext>
+                      </a:extLst>
+                    </a:blip>
+                    <a:srcRect/>
+                    <a:stretch>
+                      <a:fillRect/>
+                    </a:stretch>
+                  </pic:blipFill>
+                  <pic:spPr bwMode="auto">
+                    <a:xfrm>
+                      <a:off x="0" y="0"/>
+                      <a:ext cx="5760720" cy="3760470"/>
+                    </a:xfrm>
+                    <a:prstGeom prst="rect">
+                      <a:avLst/>
+                    </a:prstGeom>
+                    <a:noFill/>
+                    <a:ln>
+                      <a:noFill/>
+                    </a:ln>
+                  </pic:spPr>
+                </pic:pic>
+              </a:graphicData>
+            </a:graphic>
+          </wp:anchor>
+        </w:drawing>
+      </w:r>
+    </w:p>
+    <w:p>
+      <w:pPr>
+        <w:pStyle w:val="Lgende"/>
+        <w:jc w:val="center"/>
+        <w:rPr>
+          <w:rFonts w:ascii="Times New Roman" w:eastAsia="Times New Roman" w:hAnsi="Times New Roman" w:cs="Times New Roman"/>
+          <w:i/>
+          <w:color w:val="auto"/>
+          <w:sz w:val="28"/>
+          <w:szCs w:val="28"/>
+          <w:u w:val="single"/>
+        </w:rPr>
+      </w:pPr>
+      <w:r>
+        <w:rPr>
+          <w:rFonts w:ascii="Times New Roman" w:hAnsi="Times New Roman" w:cs="Times New Roman"/>
+          <w:color w:val="auto"/>
+          <w:sz w:val="28"/>
+          <w:szCs w:val="28"/>
+          <w:u w:val="single"/>
+        </w:rPr>
+        <w:t>Description graphique de la fonctionnalité S’authentifier</w:t>
+      </w:r>
     </w:p>
     <w:p>
       <w:pPr>
         <w:rPr>
           <w:rFonts w:ascii="Calibri" w:eastAsia="Calibri" w:hAnsi="Calibri" w:cs="Calibri"/>
-        </w:rPr>
-      </w:pPr>
-    </w:p>
-    <w:p>
-      <w:pPr>
-        <w:rPr>
-          <w:rFonts w:ascii="Calibri" w:eastAsia="Calibri" w:hAnsi="Calibri" w:cs="Calibri"/>
+          <w:sz w:val="28"/>
+          <w:szCs w:val="28"/>
+          <w:u w:val="single"/>
+          <w:lang w:val="fr"/>
         </w:rPr>
       </w:pPr>
     </w:p>
@@ -3602,6 +3764,27 @@
     <w:semiHidden/>
     <w:unhideWhenUsed/>
   </w:style>
+  <w:style w:type="paragraph" w:styleId="Lgende">
+    <w:name w:val="caption"/>
+    <w:basedOn w:val="Normal"/>
+    <w:next w:val="Normal"/>
+    <w:uiPriority w:val="35"/>
+    <w:unhideWhenUsed/>
+    <w:qFormat/>
+    <w:rsid w:val="00080947"/>
+    <w:pPr>
+      <w:spacing w:after="200" w:line="240" w:lineRule="auto"/>
+    </w:pPr>
+    <w:rPr>
+      <w:rFonts w:ascii="Arial" w:eastAsia="Arial" w:hAnsi="Arial" w:cs="Arial"/>
+      <w:b/>
+      <w:bCs/>
+      <w:color w:val="4472C4" w:themeColor="accent1"/>
+      <w:sz w:val="18"/>
+      <w:szCs w:val="18"/>
+      <w:lang w:val="fr" w:eastAsia="en-US"/>
+    </w:rPr>
+  </w:style>
 </w:styles>
 </file>
 

</xml_diff>